<commit_message>
add nn graph to report
</commit_message>
<xml_diff>
--- a/Report.docx
+++ b/Report.docx
@@ -4017,6 +4017,65 @@
           <w:sz w:val="20"/>
           <w:szCs w:val="20"/>
         </w:rPr>
+        <w:t xml:space="preserve"> </w:t>
+      </w:r>
+      <w:r>
+        <w:rPr>
+          <w:rFonts w:asciiTheme="minorBidi" w:hAnsiTheme="minorBidi"/>
+          <w:noProof/>
+          <w:sz w:val="20"/>
+          <w:szCs w:val="20"/>
+        </w:rPr>
+        <w:drawing>
+          <wp:inline distT="0" distB="0" distL="0" distR="0" wp14:anchorId="08283B53" wp14:editId="0337221C">
+            <wp:extent cx="5731510" cy="3759835"/>
+            <wp:effectExtent l="0" t="0" r="2540" b="0"/>
+            <wp:docPr id="1615716744" name="Picture 1"/>
+            <wp:cNvGraphicFramePr>
+              <a:graphicFrameLocks xmlns:a="http://schemas.openxmlformats.org/drawingml/2006/main" noChangeAspect="1"/>
+            </wp:cNvGraphicFramePr>
+            <a:graphic xmlns:a="http://schemas.openxmlformats.org/drawingml/2006/main">
+              <a:graphicData uri="http://schemas.openxmlformats.org/drawingml/2006/picture">
+                <pic:pic xmlns:pic="http://schemas.openxmlformats.org/drawingml/2006/picture">
+                  <pic:nvPicPr>
+                    <pic:cNvPr id="1615716744" name="Picture 1615716744"/>
+                    <pic:cNvPicPr/>
+                  </pic:nvPicPr>
+                  <pic:blipFill>
+                    <a:blip r:embed="rId5">
+                      <a:extLst>
+                        <a:ext uri="{28A0092B-C50C-407E-A947-70E740481C1C}">
+                          <a14:useLocalDpi xmlns:a14="http://schemas.microsoft.com/office/drawing/2010/main" val="0"/>
+                        </a:ext>
+                      </a:extLst>
+                    </a:blip>
+                    <a:stretch>
+                      <a:fillRect/>
+                    </a:stretch>
+                  </pic:blipFill>
+                  <pic:spPr>
+                    <a:xfrm>
+                      <a:off x="0" y="0"/>
+                      <a:ext cx="5731510" cy="3759835"/>
+                    </a:xfrm>
+                    <a:prstGeom prst="rect">
+                      <a:avLst/>
+                    </a:prstGeom>
+                  </pic:spPr>
+                </pic:pic>
+              </a:graphicData>
+            </a:graphic>
+          </wp:inline>
+        </w:drawing>
+      </w:r>
+      <w:r>
+        <w:rPr>
+          <w:rFonts w:asciiTheme="minorBidi" w:hAnsiTheme="minorBidi"/>
+          <w:noProof/>
+          <w:sz w:val="20"/>
+          <w:szCs w:val="20"/>
+        </w:rPr>
+        <w:lastRenderedPageBreak/>
         <w:drawing>
           <wp:inline distT="0" distB="0" distL="0" distR="0" wp14:anchorId="4EDE35D2" wp14:editId="73CBACAC">
             <wp:extent cx="5729605" cy="4916170"/>
@@ -4035,7 +4094,7 @@
                     </pic:cNvPicPr>
                   </pic:nvPicPr>
                   <pic:blipFill>
-                    <a:blip r:embed="rId5">
+                    <a:blip r:embed="rId6">
                       <a:extLst>
                         <a:ext uri="{28A0092B-C50C-407E-A947-70E740481C1C}">
                           <a14:useLocalDpi xmlns:a14="http://schemas.microsoft.com/office/drawing/2010/main" val="0"/>
@@ -4073,6 +4132,15 @@
           <w:sz w:val="20"/>
           <w:szCs w:val="20"/>
         </w:rPr>
+        <w:t xml:space="preserve"> </w:t>
+      </w:r>
+      <w:r>
+        <w:rPr>
+          <w:rFonts w:asciiTheme="minorBidi" w:hAnsiTheme="minorBidi"/>
+          <w:noProof/>
+          <w:sz w:val="20"/>
+          <w:szCs w:val="20"/>
+        </w:rPr>
         <w:lastRenderedPageBreak/>
         <w:drawing>
           <wp:inline distT="0" distB="0" distL="0" distR="0" wp14:anchorId="73248A5E" wp14:editId="004B9547">
@@ -4092,7 +4160,7 @@
                     </pic:cNvPicPr>
                   </pic:nvPicPr>
                   <pic:blipFill>
-                    <a:blip r:embed="rId6">
+                    <a:blip r:embed="rId7">
                       <a:extLst>
                         <a:ext uri="{28A0092B-C50C-407E-A947-70E740481C1C}">
                           <a14:useLocalDpi xmlns:a14="http://schemas.microsoft.com/office/drawing/2010/main" val="0"/>
@@ -4153,18 +4221,9 @@
           <w:sz w:val="20"/>
           <w:szCs w:val="20"/>
         </w:rPr>
+        <w:lastRenderedPageBreak/>
         <w:t>Screenshots:</w:t>
       </w:r>
-    </w:p>
-    <w:p>
-      <w:pPr>
-        <w:bidi w:val="0"/>
-        <w:rPr>
-          <w:rFonts w:asciiTheme="minorBidi" w:hAnsiTheme="minorBidi"/>
-          <w:sz w:val="20"/>
-          <w:szCs w:val="20"/>
-        </w:rPr>
-      </w:pPr>
       <w:r>
         <w:rPr>
           <w:rFonts w:asciiTheme="minorBidi" w:hAnsiTheme="minorBidi"/>
@@ -4173,74 +4232,7 @@
           <w:szCs w:val="20"/>
         </w:rPr>
         <w:drawing>
-          <wp:inline distT="0" distB="0" distL="0" distR="0" wp14:anchorId="34B9AA37" wp14:editId="51FB5762">
-            <wp:extent cx="5729605" cy="3223895"/>
-            <wp:effectExtent l="0" t="0" r="4445" b="0"/>
-            <wp:docPr id="1085415032" name="Picture 4"/>
-            <wp:cNvGraphicFramePr>
-              <a:graphicFrameLocks xmlns:a="http://schemas.openxmlformats.org/drawingml/2006/main" noChangeAspect="1"/>
-            </wp:cNvGraphicFramePr>
-            <a:graphic xmlns:a="http://schemas.openxmlformats.org/drawingml/2006/main">
-              <a:graphicData uri="http://schemas.openxmlformats.org/drawingml/2006/picture">
-                <pic:pic xmlns:pic="http://schemas.openxmlformats.org/drawingml/2006/picture">
-                  <pic:nvPicPr>
-                    <pic:cNvPr id="0" name="Picture 4"/>
-                    <pic:cNvPicPr>
-                      <a:picLocks noChangeAspect="1" noChangeArrowheads="1"/>
-                    </pic:cNvPicPr>
-                  </pic:nvPicPr>
-                  <pic:blipFill>
-                    <a:blip r:embed="rId7">
-                      <a:extLst>
-                        <a:ext uri="{28A0092B-C50C-407E-A947-70E740481C1C}">
-                          <a14:useLocalDpi xmlns:a14="http://schemas.microsoft.com/office/drawing/2010/main" val="0"/>
-                        </a:ext>
-                      </a:extLst>
-                    </a:blip>
-                    <a:srcRect/>
-                    <a:stretch>
-                      <a:fillRect/>
-                    </a:stretch>
-                  </pic:blipFill>
-                  <pic:spPr bwMode="auto">
-                    <a:xfrm>
-                      <a:off x="0" y="0"/>
-                      <a:ext cx="5729605" cy="3223895"/>
-                    </a:xfrm>
-                    <a:prstGeom prst="rect">
-                      <a:avLst/>
-                    </a:prstGeom>
-                    <a:noFill/>
-                    <a:ln>
-                      <a:noFill/>
-                    </a:ln>
-                  </pic:spPr>
-                </pic:pic>
-              </a:graphicData>
-            </a:graphic>
-          </wp:inline>
-        </w:drawing>
-      </w:r>
-    </w:p>
-    <w:p>
-      <w:pPr>
-        <w:bidi w:val="0"/>
-        <w:rPr>
-          <w:rFonts w:asciiTheme="minorBidi" w:hAnsiTheme="minorBidi"/>
-          <w:sz w:val="20"/>
-          <w:szCs w:val="20"/>
-        </w:rPr>
-      </w:pPr>
-      <w:r>
-        <w:rPr>
-          <w:rFonts w:asciiTheme="minorBidi" w:hAnsiTheme="minorBidi"/>
-          <w:noProof/>
-          <w:sz w:val="20"/>
-          <w:szCs w:val="20"/>
-        </w:rPr>
-        <w:lastRenderedPageBreak/>
-        <w:drawing>
-          <wp:inline distT="0" distB="0" distL="0" distR="0" wp14:anchorId="26B0F30B" wp14:editId="1406337C">
+          <wp:inline distT="0" distB="0" distL="0" distR="0" wp14:anchorId="77332E50" wp14:editId="01849AB1">
             <wp:extent cx="5086350" cy="2867025"/>
             <wp:effectExtent l="0" t="0" r="0" b="9525"/>
             <wp:docPr id="499929678" name="Picture 1"/>
@@ -4281,6 +4273,72 @@
           </wp:inline>
         </w:drawing>
       </w:r>
+      <w:r>
+        <w:rPr>
+          <w:rFonts w:asciiTheme="minorBidi" w:hAnsiTheme="minorBidi"/>
+          <w:noProof/>
+          <w:sz w:val="20"/>
+          <w:szCs w:val="20"/>
+        </w:rPr>
+        <w:drawing>
+          <wp:inline distT="0" distB="0" distL="0" distR="0" wp14:anchorId="34B9AA37" wp14:editId="51FB5762">
+            <wp:extent cx="5729605" cy="3223895"/>
+            <wp:effectExtent l="0" t="0" r="4445" b="0"/>
+            <wp:docPr id="1085415032" name="Picture 4"/>
+            <wp:cNvGraphicFramePr>
+              <a:graphicFrameLocks xmlns:a="http://schemas.openxmlformats.org/drawingml/2006/main" noChangeAspect="1"/>
+            </wp:cNvGraphicFramePr>
+            <a:graphic xmlns:a="http://schemas.openxmlformats.org/drawingml/2006/main">
+              <a:graphicData uri="http://schemas.openxmlformats.org/drawingml/2006/picture">
+                <pic:pic xmlns:pic="http://schemas.openxmlformats.org/drawingml/2006/picture">
+                  <pic:nvPicPr>
+                    <pic:cNvPr id="0" name="Picture 4"/>
+                    <pic:cNvPicPr>
+                      <a:picLocks noChangeAspect="1" noChangeArrowheads="1"/>
+                    </pic:cNvPicPr>
+                  </pic:nvPicPr>
+                  <pic:blipFill>
+                    <a:blip r:embed="rId9">
+                      <a:extLst>
+                        <a:ext uri="{28A0092B-C50C-407E-A947-70E740481C1C}">
+                          <a14:useLocalDpi xmlns:a14="http://schemas.microsoft.com/office/drawing/2010/main" val="0"/>
+                        </a:ext>
+                      </a:extLst>
+                    </a:blip>
+                    <a:srcRect/>
+                    <a:stretch>
+                      <a:fillRect/>
+                    </a:stretch>
+                  </pic:blipFill>
+                  <pic:spPr bwMode="auto">
+                    <a:xfrm>
+                      <a:off x="0" y="0"/>
+                      <a:ext cx="5729605" cy="3223895"/>
+                    </a:xfrm>
+                    <a:prstGeom prst="rect">
+                      <a:avLst/>
+                    </a:prstGeom>
+                    <a:noFill/>
+                    <a:ln>
+                      <a:noFill/>
+                    </a:ln>
+                  </pic:spPr>
+                </pic:pic>
+              </a:graphicData>
+            </a:graphic>
+          </wp:inline>
+        </w:drawing>
+      </w:r>
+    </w:p>
+    <w:p>
+      <w:pPr>
+        <w:bidi w:val="0"/>
+        <w:rPr>
+          <w:rFonts w:asciiTheme="minorBidi" w:hAnsiTheme="minorBidi"/>
+          <w:sz w:val="20"/>
+          <w:szCs w:val="20"/>
+        </w:rPr>
+      </w:pPr>
     </w:p>
     <w:sectPr>
       <w:pgSz w:w="11906" w:h="16838"/>

</xml_diff>